<commit_message>
reviewer 1 and response; started revising the paper
</commit_message>
<xml_diff>
--- a/manuscriptstyle.docx
+++ b/manuscriptstyle.docx
@@ -40,7 +40,12 @@
       <w:bookmarkEnd w:id="0"/>
       <w:r>
         <w:lastRenderedPageBreak/>
-        <w:t>Introduction</w:t>
+        <w:t>Intr</w:t>
+      </w:r>
+      <w:bookmarkStart w:id="1" w:name="_GoBack"/>
+      <w:bookmarkEnd w:id="1"/>
+      <w:r>
+        <w:t>oduction</w:t>
       </w:r>
     </w:p>
     <w:p>
@@ -48,12 +53,7 @@
         <w:spacing w:after="240"/>
       </w:pPr>
       <w:r>
-        <w:t>IPhone cardigan V</w:t>
-      </w:r>
-      <w:bookmarkStart w:id="1" w:name="_GoBack"/>
-      <w:bookmarkEnd w:id="1"/>
-      <w:r>
-        <w:t xml:space="preserve">ice plaid. Four loko plaid Schlitz, stumptown Austin American Apparel lo-fi craft beer. Crucifix before they sold out flexitarian, selvage selfies forage YOLO blog Shoreditch street art lo-fi meditation. Whatever lumbersexual single-origin coffee cronut fap fixie. Sriracha Carles Wes Anderson, asymmetrical fashion axe Williamsburg squid PBR gastropub hoodie Pinterest Kickstarter Austin tote bag. Freegan skateboard narwhal, fixie whatever hella forage viral sartorial fap cray Pitchfork slow-carb banh mi keytar. </w:t>
+        <w:t xml:space="preserve">IPhone cardigan Vice plaid. Four loko plaid Schlitz, stumptown Austin American Apparel lo-fi craft beer. Crucifix before they sold out flexitarian, selvage selfies forage YOLO blog Shoreditch street art lo-fi meditation. Whatever lumbersexual single-origin coffee cronut fap fixie. Sriracha Carles Wes Anderson, asymmetrical fashion axe Williamsburg squid PBR gastropub hoodie Pinterest Kickstarter Austin tote bag. Freegan skateboard narwhal, fixie whatever hella forage viral sartorial fap cray Pitchfork slow-carb banh mi keytar. </w:t>
       </w:r>
       <w:proofErr w:type="gramStart"/>
       <w:r>
@@ -590,7 +590,7 @@
     <w:link w:val="Heading1Char"/>
     <w:uiPriority w:val="9"/>
     <w:qFormat/>
-    <w:rsid w:val="002B267E"/>
+    <w:rsid w:val="001A1F3F"/>
     <w:pPr>
       <w:keepNext/>
       <w:pageBreakBefore/>
@@ -602,7 +602,7 @@
       <w:b/>
       <w:bCs/>
       <w:kern w:val="32"/>
-      <w:sz w:val="32"/>
+      <w:sz w:val="36"/>
       <w:szCs w:val="32"/>
     </w:rPr>
   </w:style>
@@ -1255,13 +1255,13 @@
     <w:basedOn w:val="DefaultParagraphFont"/>
     <w:link w:val="Heading1"/>
     <w:uiPriority w:val="9"/>
-    <w:rsid w:val="002B267E"/>
-    <w:rPr>
-      <w:rFonts w:ascii="Times New Roman" w:eastAsiaTheme="majorEastAsia" w:hAnsi="Times New Roman" w:cstheme="majorBidi"/>
+    <w:rsid w:val="001A1F3F"/>
+    <w:rPr>
+      <w:rFonts w:eastAsiaTheme="majorEastAsia" w:cstheme="majorBidi"/>
       <w:b/>
       <w:bCs/>
       <w:kern w:val="32"/>
-      <w:sz w:val="32"/>
+      <w:sz w:val="36"/>
       <w:szCs w:val="32"/>
     </w:rPr>
   </w:style>
@@ -1687,7 +1687,7 @@
     <w:link w:val="Heading1Char"/>
     <w:uiPriority w:val="9"/>
     <w:qFormat/>
-    <w:rsid w:val="002B267E"/>
+    <w:rsid w:val="001A1F3F"/>
     <w:pPr>
       <w:keepNext/>
       <w:pageBreakBefore/>
@@ -1699,7 +1699,7 @@
       <w:b/>
       <w:bCs/>
       <w:kern w:val="32"/>
-      <w:sz w:val="32"/>
+      <w:sz w:val="36"/>
       <w:szCs w:val="32"/>
     </w:rPr>
   </w:style>
@@ -2352,13 +2352,13 @@
     <w:basedOn w:val="DefaultParagraphFont"/>
     <w:link w:val="Heading1"/>
     <w:uiPriority w:val="9"/>
-    <w:rsid w:val="002B267E"/>
-    <w:rPr>
-      <w:rFonts w:ascii="Times New Roman" w:eastAsiaTheme="majorEastAsia" w:hAnsi="Times New Roman" w:cstheme="majorBidi"/>
+    <w:rsid w:val="001A1F3F"/>
+    <w:rPr>
+      <w:rFonts w:eastAsiaTheme="majorEastAsia" w:cstheme="majorBidi"/>
       <w:b/>
       <w:bCs/>
       <w:kern w:val="32"/>
-      <w:sz w:val="32"/>
+      <w:sz w:val="36"/>
       <w:szCs w:val="32"/>
     </w:rPr>
   </w:style>

</xml_diff>